<commit_message>
added some support for ebuyer retailer site [WIP]
</commit_message>
<xml_diff>
--- a/requirements/requirements.docx
+++ b/requirements/requirements.docx
@@ -38,15 +38,7 @@
         </w:numPr>
       </w:pPr>
       <w:r>
-        <w:t xml:space="preserve">A bot which searches and checks a predefined set of sites for hard to purchase technology </w:t>
-      </w:r>
-      <w:proofErr w:type="gramStart"/>
-      <w:r>
-        <w:t>components  (</w:t>
-      </w:r>
-      <w:proofErr w:type="gramEnd"/>
-      <w:r>
-        <w:t>GPU's)</w:t>
+        <w:t>A bot which searches and checks a predefined set of sites for hard to purchase technology components  (GPU's)</w:t>
       </w:r>
     </w:p>
     <w:p>
@@ -163,11 +155,9 @@
       <w:r>
         <w:t xml:space="preserve">The bot must run on an internal basis. </w:t>
       </w:r>
-      <w:proofErr w:type="gramStart"/>
       <w:r>
         <w:t>e.g.</w:t>
       </w:r>
-      <w:proofErr w:type="gramEnd"/>
       <w:r>
         <w:t xml:space="preserve"> every 10 mins so it needs to be able to persist what items it found to ensure it is not constantly tweeting the same product in stock.</w:t>
       </w:r>
@@ -296,13 +286,8 @@
     </w:p>
     <w:p/>
     <w:p>
-      <w:proofErr w:type="gramStart"/>
-      <w:r>
-        <w:t>An</w:t>
-      </w:r>
-      <w:proofErr w:type="gramEnd"/>
-      <w:r>
-        <w:t xml:space="preserve"> similar example has been written in Go which can be found here: </w:t>
+      <w:r>
+        <w:t xml:space="preserve">An similar example has been written in Go which can be found here: </w:t>
       </w:r>
       <w:hyperlink r:id="rId6" w:history="1">
         <w:r>
@@ -1365,6 +1350,137 @@
           <w:lang w:eastAsia="en-IN"/>
         </w:rPr>
       </w:pPr>
+    </w:p>
+    <w:p>
+      <w:r>
+        <w:t>Ebuyer.com</w:t>
+      </w:r>
+    </w:p>
+    <w:p>
+      <w:r>
+        <w:t>RTX 3060</w:t>
+      </w:r>
+    </w:p>
+    <w:p>
+      <w:r>
+        <w:t xml:space="preserve">Item container </w:t>
+      </w:r>
+      <w:proofErr w:type="spellStart"/>
+      <w:r>
+        <w:t>xpath</w:t>
+      </w:r>
+      <w:proofErr w:type="spellEnd"/>
+      <w:r>
+        <w:t xml:space="preserve"> = </w:t>
+      </w:r>
+      <w:r>
+        <w:t>//body/section[@id='main-content']/div[1]/div[1]/div[2]/div[4]/div[1]</w:t>
+      </w:r>
+    </w:p>
+    <w:p>
+      <w:r>
+        <w:t xml:space="preserve">Item image </w:t>
+      </w:r>
+      <w:proofErr w:type="spellStart"/>
+      <w:r>
+        <w:t>xpath</w:t>
+      </w:r>
+      <w:proofErr w:type="spellEnd"/>
+      <w:r>
+        <w:t xml:space="preserve"> = </w:t>
+      </w:r>
+      <w:r>
+        <w:t>//body/section[@id='main</w:t>
+      </w:r>
+      <w:r>
+        <w:t>-</w:t>
+      </w:r>
+      <w:r>
+        <w:t>content']/div[1]/div[1]/div[2]/div[4]/div[1]/div[1]/a[1]/img[1]</w:t>
+      </w:r>
+    </w:p>
+    <w:p>
+      <w:r>
+        <w:t xml:space="preserve">Item link text </w:t>
+      </w:r>
+      <w:proofErr w:type="spellStart"/>
+      <w:r>
+        <w:t>xpath</w:t>
+      </w:r>
+      <w:proofErr w:type="spellEnd"/>
+      <w:r>
+        <w:t xml:space="preserve"> = </w:t>
+      </w:r>
+      <w:r>
+        <w:t>//body/section[@id='main-content']/div[1]/div[1]/div[2]/div[4]/div[1]/h3[1]/a[1]</w:t>
+      </w:r>
+    </w:p>
+    <w:p>
+      <w:r>
+        <w:t xml:space="preserve">Items grid view </w:t>
+      </w:r>
+      <w:proofErr w:type="spellStart"/>
+      <w:r>
+        <w:t>xpath</w:t>
+      </w:r>
+      <w:proofErr w:type="spellEnd"/>
+      <w:r>
+        <w:t xml:space="preserve"> = </w:t>
+      </w:r>
+      <w:r>
+        <w:t>//body/section[@id='main-content']/div[1]/div[1]/div[2]/div[4]</w:t>
+      </w:r>
+    </w:p>
+    <w:p>
+      <w:r>
+        <w:t xml:space="preserve">Items list view </w:t>
+      </w:r>
+      <w:proofErr w:type="spellStart"/>
+      <w:r>
+        <w:t>xpath</w:t>
+      </w:r>
+      <w:proofErr w:type="spellEnd"/>
+      <w:r>
+        <w:t xml:space="preserve"> = </w:t>
+      </w:r>
+      <w:r>
+        <w:t>//body/section[@id='main-content']/div[1]/div[1]/div[2]/div[3]</w:t>
+      </w:r>
+    </w:p>
+    <w:p>
+      <w:r>
+        <w:t xml:space="preserve">Items page number </w:t>
+      </w:r>
+      <w:proofErr w:type="spellStart"/>
+      <w:r>
+        <w:t>xpath</w:t>
+      </w:r>
+      <w:proofErr w:type="spellEnd"/>
+      <w:r>
+        <w:t xml:space="preserve"> bottom</w:t>
+      </w:r>
+      <w:r>
+        <w:t xml:space="preserve"> = </w:t>
+      </w:r>
+      <w:r>
+        <w:t>//body/section[@id='main-content']/div[1]/div[1]/div[2]/div[5]/div[1]/div[2]/ul[1]</w:t>
+      </w:r>
+    </w:p>
+    <w:p>
+      <w:r>
+        <w:t xml:space="preserve">Items page number </w:t>
+      </w:r>
+      <w:proofErr w:type="spellStart"/>
+      <w:r>
+        <w:t>xpath</w:t>
+      </w:r>
+      <w:proofErr w:type="spellEnd"/>
+      <w:r>
+        <w:t xml:space="preserve"> top = </w:t>
+      </w:r>
+      <w:r>
+        <w:t>//body[1]/section[1]/div[1]/div[1]/div[2]/div[2]/div[1]/div[2]/ul[1]</w:t>
+      </w:r>
     </w:p>
     <w:p/>
     <w:sectPr>
@@ -2456,6 +2572,18 @@
     <w:basedOn w:val="DefaultParagraphFont"/>
     <w:rsid w:val="00132987"/>
   </w:style>
+  <w:style w:type="character" w:styleId="FollowedHyperlink">
+    <w:name w:val="FollowedHyperlink"/>
+    <w:basedOn w:val="DefaultParagraphFont"/>
+    <w:uiPriority w:val="99"/>
+    <w:semiHidden/>
+    <w:unhideWhenUsed/>
+    <w:rsid w:val="00951FA9"/>
+    <w:rPr>
+      <w:color w:val="954F72" w:themeColor="followedHyperlink"/>
+      <w:u w:val="single"/>
+    </w:rPr>
+  </w:style>
 </w:styles>
 </file>
 

</xml_diff>